<commit_message>
RKSP pr1 (docker) defensed, IMKSP pr3 done
</commit_message>
<xml_diff>
--- a/4th-Grade/Seventh-Semester/RKSP/pr1/РКСП-Московка-АА-ПР1.docx
+++ b/4th-Grade/Seventh-Semester/RKSP/pr1/РКСП-Московка-АА-ПР1.docx
@@ -1437,6 +1437,64 @@
         </w:rPr>
         <w:t xml:space="preserve"> для корректного выполнения практического задания, Рисунок 1.</w:t>
       </w:r>
+      <w:r>
+        <w:rPr>
+          <w:rFonts w:ascii="Times New Roman" w:hAnsi="Times New Roman" w:cs="Times New Roman"/>
+          <w:sz w:val="28"/>
+          <w:szCs w:val="28"/>
+        </w:rPr>
+        <w:t xml:space="preserve"> Первым делом производится проверка обновления </w:t>
+      </w:r>
+      <w:r>
+        <w:rPr>
+          <w:rFonts w:ascii="Times New Roman" w:hAnsi="Times New Roman" w:cs="Times New Roman"/>
+          <w:sz w:val="28"/>
+          <w:szCs w:val="28"/>
+          <w:lang w:val="en-US"/>
+        </w:rPr>
+        <w:t>apt</w:t>
+      </w:r>
+      <w:r>
+        <w:rPr>
+          <w:rFonts w:ascii="Times New Roman" w:hAnsi="Times New Roman" w:cs="Times New Roman"/>
+          <w:sz w:val="28"/>
+          <w:szCs w:val="28"/>
+        </w:rPr>
+        <w:t>-</w:t>
+      </w:r>
+      <w:r>
+        <w:rPr>
+          <w:rFonts w:ascii="Times New Roman" w:hAnsi="Times New Roman" w:cs="Times New Roman"/>
+          <w:sz w:val="28"/>
+          <w:szCs w:val="28"/>
+          <w:lang w:val="en-US"/>
+        </w:rPr>
+        <w:t>get</w:t>
+      </w:r>
+      <w:r>
+        <w:rPr>
+          <w:rFonts w:ascii="Times New Roman" w:hAnsi="Times New Roman" w:cs="Times New Roman"/>
+          <w:sz w:val="28"/>
+          <w:szCs w:val="28"/>
+        </w:rPr>
+        <w:t xml:space="preserve"> пакета, затем производится </w:t>
+      </w:r>
+      <w:r>
+        <w:rPr>
+          <w:rFonts w:ascii="Times New Roman" w:hAnsi="Times New Roman" w:cs="Times New Roman"/>
+          <w:sz w:val="28"/>
+          <w:szCs w:val="28"/>
+        </w:rPr>
+        <w:t xml:space="preserve">установка </w:t>
+      </w:r>
+      <w:r>
+        <w:rPr>
+          <w:rFonts w:ascii="Times New Roman" w:hAnsi="Times New Roman" w:cs="Times New Roman"/>
+          <w:sz w:val="28"/>
+          <w:szCs w:val="28"/>
+        </w:rPr>
+        <w:t>необходимых пакетов, указанных в методическом пособии.</w:t>
+      </w:r>
     </w:p>
     <w:p>
       <w:pPr>
@@ -1526,7 +1584,39 @@
           <w:sz w:val="28"/>
           <w:szCs w:val="28"/>
         </w:rPr>
-        <w:t>– Удаление старых версий докера</w:t>
+        <w:t xml:space="preserve">– </w:t>
+      </w:r>
+      <w:r>
+        <w:rPr>
+          <w:rFonts w:ascii="Times New Roman" w:hAnsi="Times New Roman" w:cs="Times New Roman"/>
+          <w:sz w:val="28"/>
+          <w:szCs w:val="28"/>
+        </w:rPr>
+        <w:t>Скриншот у</w:t>
+      </w:r>
+      <w:r>
+        <w:rPr>
+          <w:rFonts w:ascii="Times New Roman" w:hAnsi="Times New Roman" w:cs="Times New Roman"/>
+          <w:sz w:val="28"/>
+          <w:szCs w:val="28"/>
+        </w:rPr>
+        <w:t>далени</w:t>
+      </w:r>
+      <w:r>
+        <w:rPr>
+          <w:rFonts w:ascii="Times New Roman" w:hAnsi="Times New Roman" w:cs="Times New Roman"/>
+          <w:sz w:val="28"/>
+          <w:szCs w:val="28"/>
+        </w:rPr>
+        <w:t xml:space="preserve">я </w:t>
+      </w:r>
+      <w:r>
+        <w:rPr>
+          <w:rFonts w:ascii="Times New Roman" w:hAnsi="Times New Roman" w:cs="Times New Roman"/>
+          <w:sz w:val="28"/>
+          <w:szCs w:val="28"/>
+        </w:rPr>
+        <w:t>старых версий докера</w:t>
       </w:r>
     </w:p>
     <w:p>
@@ -1558,7 +1648,16 @@
           <w:sz w:val="28"/>
           <w:szCs w:val="28"/>
         </w:rPr>
+        <w:lastRenderedPageBreak/>
         <w:t>Выполнение установки Докера по инструкции с официального сайта, Рисунок 2, Рисунок 3.</w:t>
+      </w:r>
+      <w:r>
+        <w:rPr>
+          <w:rFonts w:ascii="Times New Roman" w:hAnsi="Times New Roman" w:cs="Times New Roman"/>
+          <w:sz w:val="28"/>
+          <w:szCs w:val="28"/>
+        </w:rPr>
+        <w:t xml:space="preserve"> Первым делом производится проверка оригинальности ключа и установки образа, который ляжет в основу будущего контейнера</w:t>
       </w:r>
     </w:p>
     <w:p>
@@ -1575,7 +1674,6 @@
         <w:rPr>
           <w:noProof/>
         </w:rPr>
-        <w:lastRenderedPageBreak/>
         <w:drawing>
           <wp:inline distT="0" distB="0" distL="0" distR="0" wp14:anchorId="170901EF" wp14:editId="5463FBE1">
             <wp:extent cx="5940425" cy="6671945"/>
@@ -1629,7 +1727,6 @@
     <w:p>
       <w:pPr>
         <w:spacing w:after="0" w:line="360" w:lineRule="auto"/>
-        <w:ind w:firstLine="709"/>
         <w:jc w:val="center"/>
         <w:rPr>
           <w:rFonts w:ascii="Times New Roman" w:hAnsi="Times New Roman" w:cs="Times New Roman"/>
@@ -1643,15 +1740,23 @@
           <w:sz w:val="28"/>
           <w:szCs w:val="28"/>
         </w:rPr>
-        <w:t xml:space="preserve">Рисунок 2 – Установка </w:t>
-      </w:r>
-      <w:r>
-        <w:rPr>
-          <w:rFonts w:ascii="Times New Roman" w:hAnsi="Times New Roman" w:cs="Times New Roman"/>
-          <w:sz w:val="28"/>
-          <w:szCs w:val="28"/>
-        </w:rPr>
-        <w:t>докера</w:t>
+        <w:t xml:space="preserve">Рисунок 2 – </w:t>
+      </w:r>
+      <w:r>
+        <w:rPr>
+          <w:rFonts w:ascii="Times New Roman" w:hAnsi="Times New Roman" w:cs="Times New Roman"/>
+          <w:sz w:val="28"/>
+          <w:szCs w:val="28"/>
+        </w:rPr>
+        <w:t xml:space="preserve">Скриншот проверки </w:t>
+      </w:r>
+      <w:r>
+        <w:rPr>
+          <w:rFonts w:ascii="Times New Roman" w:hAnsi="Times New Roman" w:cs="Times New Roman"/>
+          <w:sz w:val="28"/>
+          <w:szCs w:val="28"/>
+        </w:rPr>
+        <w:t>ключа для установки докера</w:t>
       </w:r>
     </w:p>
     <w:p>
@@ -1665,6 +1770,102 @@
           <w:szCs w:val="28"/>
         </w:rPr>
       </w:pPr>
+    </w:p>
+    <w:p>
+      <w:pPr>
+        <w:spacing w:after="0" w:line="360" w:lineRule="auto"/>
+        <w:ind w:firstLine="709"/>
+        <w:jc w:val="both"/>
+        <w:rPr>
+          <w:rFonts w:ascii="Times New Roman" w:hAnsi="Times New Roman" w:cs="Times New Roman"/>
+          <w:sz w:val="28"/>
+          <w:szCs w:val="28"/>
+        </w:rPr>
+      </w:pPr>
+      <w:r>
+        <w:rPr>
+          <w:rFonts w:ascii="Times New Roman" w:hAnsi="Times New Roman" w:cs="Times New Roman"/>
+          <w:sz w:val="28"/>
+          <w:szCs w:val="28"/>
+        </w:rPr>
+        <w:t>Далее производится проверка ключа с целью удостоверения достоверности устанавливаемого ПО.</w:t>
+      </w:r>
+      <w:r>
+        <w:rPr>
+          <w:rFonts w:ascii="Times New Roman" w:hAnsi="Times New Roman" w:cs="Times New Roman"/>
+          <w:sz w:val="28"/>
+          <w:szCs w:val="28"/>
+        </w:rPr>
+        <w:t xml:space="preserve"> На рисунке ниже представлен процесс установки содержимого с сайта </w:t>
+      </w:r>
+      <w:r>
+        <w:rPr>
+          <w:rFonts w:ascii="Times New Roman" w:hAnsi="Times New Roman" w:cs="Times New Roman"/>
+          <w:sz w:val="28"/>
+          <w:szCs w:val="28"/>
+          <w:lang w:val="en-US"/>
+        </w:rPr>
+        <w:t>https</w:t>
+      </w:r>
+      <w:r>
+        <w:rPr>
+          <w:rFonts w:ascii="Times New Roman" w:hAnsi="Times New Roman" w:cs="Times New Roman"/>
+          <w:sz w:val="28"/>
+          <w:szCs w:val="28"/>
+        </w:rPr>
+        <w:t>://</w:t>
+      </w:r>
+      <w:r>
+        <w:rPr>
+          <w:rFonts w:ascii="Times New Roman" w:hAnsi="Times New Roman" w:cs="Times New Roman"/>
+          <w:sz w:val="28"/>
+          <w:szCs w:val="28"/>
+          <w:lang w:val="en-US"/>
+        </w:rPr>
+        <w:t>det</w:t>
+      </w:r>
+      <w:r>
+        <w:rPr>
+          <w:rFonts w:ascii="Times New Roman" w:hAnsi="Times New Roman" w:cs="Times New Roman"/>
+          <w:sz w:val="28"/>
+          <w:szCs w:val="28"/>
+        </w:rPr>
+        <w:t>.</w:t>
+      </w:r>
+      <w:r>
+        <w:rPr>
+          <w:rFonts w:ascii="Times New Roman" w:hAnsi="Times New Roman" w:cs="Times New Roman"/>
+          <w:sz w:val="28"/>
+          <w:szCs w:val="28"/>
+          <w:lang w:val="en-US"/>
+        </w:rPr>
+        <w:t>docker</w:t>
+      </w:r>
+      <w:r>
+        <w:rPr>
+          <w:rFonts w:ascii="Times New Roman" w:hAnsi="Times New Roman" w:cs="Times New Roman"/>
+          <w:sz w:val="28"/>
+          <w:szCs w:val="28"/>
+        </w:rPr>
+        <w:t>.</w:t>
+      </w:r>
+      <w:r>
+        <w:rPr>
+          <w:rFonts w:ascii="Times New Roman" w:hAnsi="Times New Roman" w:cs="Times New Roman"/>
+          <w:sz w:val="28"/>
+          <w:szCs w:val="28"/>
+          <w:lang w:val="en-US"/>
+        </w:rPr>
+        <w:t>com</w:t>
+      </w:r>
+      <w:r>
+        <w:rPr>
+          <w:rFonts w:ascii="Times New Roman" w:hAnsi="Times New Roman" w:cs="Times New Roman"/>
+          <w:sz w:val="28"/>
+          <w:szCs w:val="28"/>
+        </w:rPr>
+        <w:t>.</w:t>
+      </w:r>
     </w:p>
     <w:p>
       <w:pPr>
@@ -1756,7 +1957,39 @@
           <w:sz w:val="28"/>
           <w:szCs w:val="28"/>
         </w:rPr>
-        <w:t>ок 3 – Процесс установки докера</w:t>
+        <w:t xml:space="preserve">ок 3 – </w:t>
+      </w:r>
+      <w:r>
+        <w:rPr>
+          <w:rFonts w:ascii="Times New Roman" w:hAnsi="Times New Roman" w:cs="Times New Roman"/>
+          <w:sz w:val="28"/>
+          <w:szCs w:val="28"/>
+        </w:rPr>
+        <w:t>Скриншот п</w:t>
+      </w:r>
+      <w:r>
+        <w:rPr>
+          <w:rFonts w:ascii="Times New Roman" w:hAnsi="Times New Roman" w:cs="Times New Roman"/>
+          <w:sz w:val="28"/>
+          <w:szCs w:val="28"/>
+        </w:rPr>
+        <w:t>роцесс</w:t>
+      </w:r>
+      <w:r>
+        <w:rPr>
+          <w:rFonts w:ascii="Times New Roman" w:hAnsi="Times New Roman" w:cs="Times New Roman"/>
+          <w:sz w:val="28"/>
+          <w:szCs w:val="28"/>
+        </w:rPr>
+        <w:t>а</w:t>
+      </w:r>
+      <w:r>
+        <w:rPr>
+          <w:rFonts w:ascii="Times New Roman" w:hAnsi="Times New Roman" w:cs="Times New Roman"/>
+          <w:sz w:val="28"/>
+          <w:szCs w:val="28"/>
+        </w:rPr>
+        <w:t xml:space="preserve"> установки докера</w:t>
       </w:r>
     </w:p>
     <w:p>
@@ -1814,6 +2047,22 @@
           <w:szCs w:val="28"/>
         </w:rPr>
         <w:t xml:space="preserve"> Рисунке 4.</w:t>
+      </w:r>
+      <w:r>
+        <w:rPr>
+          <w:rFonts w:ascii="Times New Roman" w:hAnsi="Times New Roman" w:cs="Times New Roman"/>
+          <w:sz w:val="28"/>
+          <w:szCs w:val="28"/>
+        </w:rPr>
+        <w:t xml:space="preserve"> </w:t>
+      </w:r>
+      <w:r>
+        <w:rPr>
+          <w:rFonts w:ascii="Times New Roman" w:hAnsi="Times New Roman" w:cs="Times New Roman"/>
+          <w:sz w:val="28"/>
+          <w:szCs w:val="28"/>
+        </w:rPr>
+        <w:t>Можно увидеть рекомендацию по установке демона докера для запуска с непривилегированного пользователя, что будет произведено далее в практической работе.</w:t>
       </w:r>
     </w:p>
     <w:p>
@@ -1898,7 +2147,15 @@
           <w:sz w:val="28"/>
           <w:szCs w:val="28"/>
         </w:rPr>
-        <w:t>Рисунок 4 – Докер установлен</w:t>
+        <w:t xml:space="preserve">Рисунок 4 – </w:t>
+      </w:r>
+      <w:r>
+        <w:rPr>
+          <w:rFonts w:ascii="Times New Roman" w:hAnsi="Times New Roman" w:cs="Times New Roman"/>
+          <w:sz w:val="28"/>
+          <w:szCs w:val="28"/>
+        </w:rPr>
+        <w:t>Скриншот успешной установки докера</w:t>
       </w:r>
     </w:p>
     <w:p>
@@ -1970,7 +2227,7 @@
           <w:sz w:val="28"/>
           <w:szCs w:val="28"/>
         </w:rPr>
-        <w:t>согласно практическому заданию, Рисунок 5.</w:t>
+        <w:t>согласно практическому заданию.</w:t>
       </w:r>
       <w:r>
         <w:rPr>
@@ -1979,6 +2236,14 @@
           <w:szCs w:val="28"/>
         </w:rPr>
         <w:t xml:space="preserve"> </w:t>
+      </w:r>
+      <w:r>
+        <w:rPr>
+          <w:rFonts w:ascii="Times New Roman" w:hAnsi="Times New Roman" w:cs="Times New Roman"/>
+          <w:sz w:val="28"/>
+          <w:szCs w:val="28"/>
+        </w:rPr>
+        <w:t>Установка контейнера произведена успешно и содержимое файла отображается в консоли, скриншот которой представлен на Рисунке 5 ниже.</w:t>
       </w:r>
     </w:p>
     <w:p>
@@ -2063,7 +2328,47 @@
           <w:sz w:val="28"/>
           <w:szCs w:val="28"/>
         </w:rPr>
-        <w:t xml:space="preserve">Рисунок 5 – Запуск </w:t>
+        <w:t xml:space="preserve">Рисунок 5 – </w:t>
+      </w:r>
+      <w:r>
+        <w:rPr>
+          <w:rFonts w:ascii="Times New Roman" w:hAnsi="Times New Roman" w:cs="Times New Roman"/>
+          <w:sz w:val="28"/>
+          <w:szCs w:val="28"/>
+        </w:rPr>
+        <w:t>Скриншот з</w:t>
+      </w:r>
+      <w:r>
+        <w:rPr>
+          <w:rFonts w:ascii="Times New Roman" w:hAnsi="Times New Roman" w:cs="Times New Roman"/>
+          <w:sz w:val="28"/>
+          <w:szCs w:val="28"/>
+        </w:rPr>
+        <w:t>апуск</w:t>
+      </w:r>
+      <w:r>
+        <w:rPr>
+          <w:rFonts w:ascii="Times New Roman" w:hAnsi="Times New Roman" w:cs="Times New Roman"/>
+          <w:sz w:val="28"/>
+          <w:szCs w:val="28"/>
+        </w:rPr>
+        <w:t>а</w:t>
+      </w:r>
+      <w:r>
+        <w:rPr>
+          <w:rFonts w:ascii="Times New Roman" w:hAnsi="Times New Roman" w:cs="Times New Roman"/>
+          <w:sz w:val="28"/>
+          <w:szCs w:val="28"/>
+        </w:rPr>
+        <w:t xml:space="preserve"> контейнера</w:t>
+      </w:r>
+      <w:r>
+        <w:rPr>
+          <w:rFonts w:ascii="Times New Roman" w:hAnsi="Times New Roman" w:cs="Times New Roman"/>
+          <w:sz w:val="28"/>
+          <w:szCs w:val="28"/>
+        </w:rPr>
+        <w:t xml:space="preserve"> </w:t>
       </w:r>
       <w:r>
         <w:rPr>
@@ -2171,15 +2476,15 @@
           <w:sz w:val="28"/>
           <w:szCs w:val="28"/>
         </w:rPr>
-        <w:t>согласно практическому заданию представлено на Рисунке 6.</w:t>
-      </w:r>
-      <w:r>
-        <w:rPr>
-          <w:rFonts w:ascii="Times New Roman" w:hAnsi="Times New Roman" w:cs="Times New Roman"/>
-          <w:sz w:val="28"/>
-          <w:szCs w:val="28"/>
-        </w:rPr>
-        <w:t xml:space="preserve"> </w:t>
+        <w:t>согласно практическому заданию представлено на Рисунке 6</w:t>
+      </w:r>
+      <w:r>
+        <w:rPr>
+          <w:rFonts w:ascii="Times New Roman" w:hAnsi="Times New Roman" w:cs="Times New Roman"/>
+          <w:sz w:val="28"/>
+          <w:szCs w:val="28"/>
+        </w:rPr>
+        <w:t>. Данный компонент необходим для правильной работы всей системы, поэтому его нельзя исключать.</w:t>
       </w:r>
     </w:p>
     <w:p>
@@ -2264,7 +2569,31 @@
           <w:sz w:val="28"/>
           <w:szCs w:val="28"/>
         </w:rPr>
-        <w:t xml:space="preserve">Рисунок 6 – Установка </w:t>
+        <w:t xml:space="preserve">Рисунок 6 – </w:t>
+      </w:r>
+      <w:r>
+        <w:rPr>
+          <w:rFonts w:ascii="Times New Roman" w:hAnsi="Times New Roman" w:cs="Times New Roman"/>
+          <w:sz w:val="28"/>
+          <w:szCs w:val="28"/>
+        </w:rPr>
+        <w:t>Скриншот у</w:t>
+      </w:r>
+      <w:r>
+        <w:rPr>
+          <w:rFonts w:ascii="Times New Roman" w:hAnsi="Times New Roman" w:cs="Times New Roman"/>
+          <w:sz w:val="28"/>
+          <w:szCs w:val="28"/>
+        </w:rPr>
+        <w:t>становк</w:t>
+      </w:r>
+      <w:r>
+        <w:rPr>
+          <w:rFonts w:ascii="Times New Roman" w:hAnsi="Times New Roman" w:cs="Times New Roman"/>
+          <w:sz w:val="28"/>
+          <w:szCs w:val="28"/>
+        </w:rPr>
+        <w:t xml:space="preserve">и </w:t>
       </w:r>
       <w:r>
         <w:rPr>
@@ -2378,6 +2707,115 @@
           <w:szCs w:val="28"/>
         </w:rPr>
         <w:t>представлено на Рисунке 7.</w:t>
+      </w:r>
+      <w:r>
+        <w:rPr>
+          <w:rFonts w:ascii="Times New Roman" w:hAnsi="Times New Roman" w:cs="Times New Roman"/>
+          <w:sz w:val="28"/>
+          <w:szCs w:val="28"/>
+        </w:rPr>
+        <w:t xml:space="preserve"> Выпол</w:t>
+      </w:r>
+      <w:r>
+        <w:rPr>
+          <w:rFonts w:ascii="Times New Roman" w:hAnsi="Times New Roman" w:cs="Times New Roman"/>
+          <w:sz w:val="28"/>
+          <w:szCs w:val="28"/>
+        </w:rPr>
+        <w:t xml:space="preserve">няется оно с помощью команды </w:t>
+      </w:r>
+      <w:r>
+        <w:rPr>
+          <w:rFonts w:ascii="Times New Roman" w:hAnsi="Times New Roman" w:cs="Times New Roman"/>
+          <w:sz w:val="28"/>
+          <w:szCs w:val="28"/>
+          <w:lang w:val="en-US"/>
+        </w:rPr>
+        <w:t>sudo</w:t>
+      </w:r>
+      <w:r>
+        <w:rPr>
+          <w:rFonts w:ascii="Times New Roman" w:hAnsi="Times New Roman" w:cs="Times New Roman"/>
+          <w:sz w:val="28"/>
+          <w:szCs w:val="28"/>
+        </w:rPr>
+        <w:t xml:space="preserve"> </w:t>
+      </w:r>
+      <w:r>
+        <w:rPr>
+          <w:rFonts w:ascii="Times New Roman" w:hAnsi="Times New Roman" w:cs="Times New Roman"/>
+          <w:sz w:val="28"/>
+          <w:szCs w:val="28"/>
+          <w:lang w:val="en-US"/>
+        </w:rPr>
+        <w:t>add</w:t>
+      </w:r>
+      <w:r>
+        <w:rPr>
+          <w:rFonts w:ascii="Times New Roman" w:hAnsi="Times New Roman" w:cs="Times New Roman"/>
+          <w:sz w:val="28"/>
+          <w:szCs w:val="28"/>
+        </w:rPr>
+        <w:t xml:space="preserve"> </w:t>
+      </w:r>
+      <w:r>
+        <w:rPr>
+          <w:rFonts w:ascii="Times New Roman" w:hAnsi="Times New Roman" w:cs="Times New Roman"/>
+          <w:sz w:val="28"/>
+          <w:szCs w:val="28"/>
+          <w:lang w:val="en-US"/>
+        </w:rPr>
+        <w:t>user</w:t>
+      </w:r>
+      <w:r>
+        <w:rPr>
+          <w:rFonts w:ascii="Times New Roman" w:hAnsi="Times New Roman" w:cs="Times New Roman"/>
+          <w:sz w:val="28"/>
+          <w:szCs w:val="28"/>
+        </w:rPr>
+        <w:t xml:space="preserve">, имя непривилегированного пользователя выбрано </w:t>
+      </w:r>
+      <w:r>
+        <w:rPr>
+          <w:rFonts w:ascii="Times New Roman" w:hAnsi="Times New Roman" w:cs="Times New Roman"/>
+          <w:sz w:val="28"/>
+          <w:szCs w:val="28"/>
+          <w:lang w:val="en-US"/>
+        </w:rPr>
+        <w:t>unprivillegeduser</w:t>
+      </w:r>
+      <w:r>
+        <w:rPr>
+          <w:rFonts w:ascii="Times New Roman" w:hAnsi="Times New Roman" w:cs="Times New Roman"/>
+          <w:sz w:val="28"/>
+          <w:szCs w:val="28"/>
+        </w:rPr>
+        <w:t xml:space="preserve">. </w:t>
+      </w:r>
+      <w:r>
+        <w:rPr>
+          <w:rFonts w:ascii="Times New Roman" w:hAnsi="Times New Roman" w:cs="Times New Roman"/>
+          <w:sz w:val="28"/>
+          <w:szCs w:val="28"/>
+        </w:rPr>
+        <w:t xml:space="preserve">Далее командой </w:t>
+      </w:r>
+      <w:r>
+        <w:rPr>
+          <w:rFonts w:ascii="Times New Roman" w:hAnsi="Times New Roman" w:cs="Times New Roman"/>
+          <w:sz w:val="28"/>
+          <w:szCs w:val="28"/>
+          <w:lang w:val="en-US"/>
+        </w:rPr>
+        <w:t xml:space="preserve">usermod -aG docker unprivillegeduser </w:t>
+      </w:r>
+      <w:r>
+        <w:rPr>
+          <w:rFonts w:ascii="Times New Roman" w:hAnsi="Times New Roman" w:cs="Times New Roman"/>
+          <w:sz w:val="28"/>
+          <w:szCs w:val="28"/>
+        </w:rPr>
+        <w:t>происходит настройка прав.</w:t>
       </w:r>
     </w:p>
     <w:p>
@@ -2461,7 +2899,39 @@
           <w:sz w:val="28"/>
           <w:szCs w:val="28"/>
         </w:rPr>
-        <w:t xml:space="preserve">Рисунок 7 – Создание непривилегированного пользователя с </w:t>
+        <w:t>Рисунок 7 – С</w:t>
+      </w:r>
+      <w:r>
+        <w:rPr>
+          <w:rFonts w:ascii="Times New Roman" w:hAnsi="Times New Roman" w:cs="Times New Roman"/>
+          <w:sz w:val="28"/>
+          <w:szCs w:val="28"/>
+        </w:rPr>
+        <w:t>криншот с</w:t>
+      </w:r>
+      <w:r>
+        <w:rPr>
+          <w:rFonts w:ascii="Times New Roman" w:hAnsi="Times New Roman" w:cs="Times New Roman"/>
+          <w:sz w:val="28"/>
+          <w:szCs w:val="28"/>
+        </w:rPr>
+        <w:t>оздани</w:t>
+      </w:r>
+      <w:r>
+        <w:rPr>
+          <w:rFonts w:ascii="Times New Roman" w:hAnsi="Times New Roman" w:cs="Times New Roman"/>
+          <w:sz w:val="28"/>
+          <w:szCs w:val="28"/>
+        </w:rPr>
+        <w:t>я</w:t>
+      </w:r>
+      <w:r>
+        <w:rPr>
+          <w:rFonts w:ascii="Times New Roman" w:hAnsi="Times New Roman" w:cs="Times New Roman"/>
+          <w:sz w:val="28"/>
+          <w:szCs w:val="28"/>
+        </w:rPr>
+        <w:t xml:space="preserve"> непривилегированного пользователя с </w:t>
       </w:r>
       <w:r>
         <w:rPr>
@@ -2471,17 +2941,6 @@
         </w:rPr>
         <w:t>доступом к докеру</w:t>
       </w:r>
-    </w:p>
-    <w:p>
-      <w:pPr>
-        <w:spacing w:after="0" w:line="360" w:lineRule="auto"/>
-        <w:jc w:val="both"/>
-        <w:rPr>
-          <w:rFonts w:ascii="Times New Roman" w:hAnsi="Times New Roman" w:cs="Times New Roman"/>
-          <w:sz w:val="28"/>
-          <w:szCs w:val="28"/>
-        </w:rPr>
-      </w:pPr>
     </w:p>
     <w:p>
       <w:pPr>
@@ -2500,6 +2959,7 @@
           <w:sz w:val="28"/>
           <w:szCs w:val="28"/>
         </w:rPr>
+        <w:lastRenderedPageBreak/>
         <w:t xml:space="preserve">Демонстрация запуска </w:t>
       </w:r>
       <w:r>
@@ -2569,11 +3029,43 @@
         </w:rPr>
         <w:t>от имени непривилегированного пользователя, Рисунок 8.</w:t>
       </w:r>
+      <w:r>
+        <w:rPr>
+          <w:rFonts w:ascii="Times New Roman" w:hAnsi="Times New Roman" w:cs="Times New Roman"/>
+          <w:sz w:val="28"/>
+          <w:szCs w:val="28"/>
+        </w:rPr>
+        <w:t xml:space="preserve"> Можно заметить, что тестовый контейнер запускается успешно и демонстрирует содержимое </w:t>
+      </w:r>
+      <w:r>
+        <w:rPr>
+          <w:rFonts w:ascii="Times New Roman" w:hAnsi="Times New Roman" w:cs="Times New Roman"/>
+          <w:sz w:val="28"/>
+          <w:szCs w:val="28"/>
+          <w:lang w:val="en-US"/>
+        </w:rPr>
+        <w:t>readme</w:t>
+      </w:r>
+      <w:r>
+        <w:rPr>
+          <w:rFonts w:ascii="Times New Roman" w:hAnsi="Times New Roman" w:cs="Times New Roman"/>
+          <w:sz w:val="28"/>
+          <w:szCs w:val="28"/>
+        </w:rPr>
+        <w:t xml:space="preserve"> </w:t>
+      </w:r>
+      <w:r>
+        <w:rPr>
+          <w:rFonts w:ascii="Times New Roman" w:hAnsi="Times New Roman" w:cs="Times New Roman"/>
+          <w:sz w:val="28"/>
+          <w:szCs w:val="28"/>
+        </w:rPr>
+        <w:t>файла.</w:t>
+      </w:r>
     </w:p>
     <w:p>
       <w:pPr>
         <w:spacing w:after="0" w:line="360" w:lineRule="auto"/>
-        <w:ind w:firstLine="709"/>
         <w:jc w:val="center"/>
         <w:rPr>
           <w:rFonts w:ascii="Times New Roman" w:hAnsi="Times New Roman" w:cs="Times New Roman"/>
@@ -2585,7 +3077,6 @@
         <w:rPr>
           <w:noProof/>
         </w:rPr>
-        <w:lastRenderedPageBreak/>
         <w:drawing>
           <wp:inline distT="0" distB="0" distL="0" distR="0" wp14:anchorId="1D8B5B19" wp14:editId="59F739DF">
             <wp:extent cx="5940425" cy="6677660"/>
@@ -2639,7 +3130,6 @@
     <w:p>
       <w:pPr>
         <w:spacing w:after="0" w:line="360" w:lineRule="auto"/>
-        <w:ind w:firstLine="709"/>
         <w:jc w:val="center"/>
         <w:rPr>
           <w:rFonts w:ascii="Times New Roman" w:hAnsi="Times New Roman" w:cs="Times New Roman"/>
@@ -2729,6 +3219,7 @@
           <w:sz w:val="28"/>
           <w:szCs w:val="28"/>
         </w:rPr>
+        <w:lastRenderedPageBreak/>
         <w:t>Вывод:</w:t>
       </w:r>
       <w:r>
@@ -2829,7 +3320,66 @@
           <w:sz w:val="28"/>
           <w:szCs w:val="28"/>
         </w:rPr>
-        <w:t>.</w:t>
+        <w:t xml:space="preserve">, запущена программа </w:t>
+      </w:r>
+      <w:r>
+        <w:rPr>
+          <w:rFonts w:ascii="Times New Roman" w:hAnsi="Times New Roman" w:cs="Times New Roman"/>
+          <w:sz w:val="28"/>
+          <w:szCs w:val="28"/>
+          <w:lang w:val="en-US"/>
+        </w:rPr>
+        <w:t>docker</w:t>
+      </w:r>
+      <w:r>
+        <w:rPr>
+          <w:rFonts w:ascii="Times New Roman" w:hAnsi="Times New Roman" w:cs="Times New Roman"/>
+          <w:sz w:val="28"/>
+          <w:szCs w:val="28"/>
+        </w:rPr>
+        <w:t xml:space="preserve"> </w:t>
+      </w:r>
+      <w:r>
+        <w:rPr>
+          <w:rFonts w:ascii="Times New Roman" w:hAnsi="Times New Roman" w:cs="Times New Roman"/>
+          <w:sz w:val="28"/>
+          <w:szCs w:val="28"/>
+          <w:lang w:val="en-US"/>
+        </w:rPr>
+        <w:t>hello</w:t>
+      </w:r>
+      <w:r>
+        <w:rPr>
+          <w:rFonts w:ascii="Times New Roman" w:hAnsi="Times New Roman" w:cs="Times New Roman"/>
+          <w:sz w:val="28"/>
+          <w:szCs w:val="28"/>
+        </w:rPr>
+        <w:t>-</w:t>
+      </w:r>
+      <w:r>
+        <w:rPr>
+          <w:rFonts w:ascii="Times New Roman" w:hAnsi="Times New Roman" w:cs="Times New Roman"/>
+          <w:sz w:val="28"/>
+          <w:szCs w:val="28"/>
+          <w:lang w:val="en-US"/>
+        </w:rPr>
+        <w:t>world</w:t>
+      </w:r>
+      <w:r>
+        <w:rPr>
+          <w:rFonts w:ascii="Times New Roman" w:hAnsi="Times New Roman" w:cs="Times New Roman"/>
+          <w:sz w:val="28"/>
+          <w:szCs w:val="28"/>
+        </w:rPr>
+        <w:t xml:space="preserve">, </w:t>
+      </w:r>
+      <w:r>
+        <w:rPr>
+          <w:rFonts w:ascii="Times New Roman" w:hAnsi="Times New Roman" w:cs="Times New Roman"/>
+          <w:sz w:val="28"/>
+          <w:szCs w:val="28"/>
+        </w:rPr>
+        <w:t>а также выполнено дополнительное задание с запуском докера с помощью созданного привилегированного пользователя.</w:t>
       </w:r>
     </w:p>
     <w:sectPr>
@@ -2965,6 +3515,7 @@
     <w:lsdException w:name="HTML Sample" w:semiHidden="1" w:unhideWhenUsed="1"/>
     <w:lsdException w:name="HTML Typewriter" w:semiHidden="1" w:unhideWhenUsed="1"/>
     <w:lsdException w:name="HTML Variable" w:semiHidden="1" w:unhideWhenUsed="1"/>
+    <w:lsdException w:name="Normal Table" w:semiHidden="1" w:unhideWhenUsed="1"/>
     <w:lsdException w:name="annotation subject" w:semiHidden="1" w:unhideWhenUsed="1"/>
     <w:lsdException w:name="No List" w:semiHidden="1" w:unhideWhenUsed="1"/>
     <w:lsdException w:name="Outline List 1" w:semiHidden="1" w:unhideWhenUsed="1"/>
@@ -3007,8 +3558,11 @@
     <w:lsdException w:name="Table Contemporary" w:semiHidden="1" w:unhideWhenUsed="1"/>
     <w:lsdException w:name="Table Elegant" w:semiHidden="1" w:unhideWhenUsed="1"/>
     <w:lsdException w:name="Table Professional" w:semiHidden="1" w:unhideWhenUsed="1"/>
+    <w:lsdException w:name="Table Subtle 1" w:semiHidden="1" w:unhideWhenUsed="1"/>
     <w:lsdException w:name="Table Subtle 2" w:semiHidden="1" w:unhideWhenUsed="1"/>
     <w:lsdException w:name="Table Web 1" w:semiHidden="1" w:unhideWhenUsed="1"/>
+    <w:lsdException w:name="Table Web 2" w:semiHidden="1" w:unhideWhenUsed="1"/>
+    <w:lsdException w:name="Table Web 3" w:semiHidden="1" w:unhideWhenUsed="1"/>
     <w:lsdException w:name="Balloon Text" w:semiHidden="1" w:unhideWhenUsed="1"/>
     <w:lsdException w:name="Table Grid" w:uiPriority="39"/>
     <w:lsdException w:name="Table Theme" w:semiHidden="1" w:unhideWhenUsed="1"/>
@@ -3337,6 +3891,29 @@
       <w:szCs w:val="32"/>
     </w:rPr>
   </w:style>
+  <w:style w:type="character" w:styleId="a5">
+    <w:name w:val="Hyperlink"/>
+    <w:basedOn w:val="a0"/>
+    <w:uiPriority w:val="99"/>
+    <w:unhideWhenUsed/>
+    <w:rsid w:val="000C68D5"/>
+    <w:rPr>
+      <w:color w:val="0563C1" w:themeColor="hyperlink"/>
+      <w:u w:val="single"/>
+    </w:rPr>
+  </w:style>
+  <w:style w:type="character" w:styleId="a6">
+    <w:name w:val="Unresolved Mention"/>
+    <w:basedOn w:val="a0"/>
+    <w:uiPriority w:val="99"/>
+    <w:semiHidden/>
+    <w:unhideWhenUsed/>
+    <w:rsid w:val="000C68D5"/>
+    <w:rPr>
+      <w:color w:val="605E5C"/>
+      <w:shd w:val="clear" w:color="auto" w:fill="E1DFDD"/>
+    </w:rPr>
+  </w:style>
 </w:styles>
 </file>
 

</xml_diff>